<commit_message>
image adding ui and backend (size missing)
</commit_message>
<xml_diff>
--- a/templates/A4/portrait/ucl_portrait_A4.docx
+++ b/templates/A4/portrait/ucl_portrait_A4.docx
@@ -80,6 +80,9 @@
         </w:drawing>
       </w:r>
       <w:r>
+        <w:rPr>
+          <w:noProof/>
+        </w:rPr>
         <mc:AlternateContent>
           <mc:Choice Requires="wps">
             <w:drawing>
@@ -117,10 +120,10 @@
                         <a:effectLst/>
                         <a:extLst>
                           <a:ext uri="{FAA26D3D-D897-4be2-8F04-BA451C77F1D7}">
-                            <ma14:placeholderFlag xmlns="" xmlns:mo="http://schemas.microsoft.com/office/mac/office/2008/main" xmlns:mv="urn:schemas-microsoft-com:mac:vml" xmlns:o="urn:schemas-microsoft-com:office:office" xmlns:v="urn:schemas-microsoft-com:vml" xmlns:w10="urn:schemas-microsoft-com:office:word" xmlns:w="http://schemas.openxmlformats.org/wordprocessingml/2006/main" xmlns:ma14="http://schemas.microsoft.com/office/mac/drawingml/2011/main"/>
+                            <ma14:placeholderFlag xmlns:ma14="http://schemas.microsoft.com/office/mac/drawingml/2011/main" xmlns:w="http://schemas.openxmlformats.org/wordprocessingml/2006/main" xmlns:w10="urn:schemas-microsoft-com:office:word" xmlns:v="urn:schemas-microsoft-com:vml" xmlns:o="urn:schemas-microsoft-com:office:office" xmlns:mv="urn:schemas-microsoft-com:mac:vml" xmlns:mo="http://schemas.microsoft.com/office/mac/office/2008/main" xmlns=""/>
                           </a:ext>
                           <a:ext uri="{C572A759-6A51-4108-AA02-DFA0A04FC94B}">
-                            <ma14:wrappingTextBoxFlag xmlns="" xmlns:mo="http://schemas.microsoft.com/office/mac/office/2008/main" xmlns:mv="urn:schemas-microsoft-com:mac:vml" xmlns:o="urn:schemas-microsoft-com:office:office" xmlns:v="urn:schemas-microsoft-com:vml" xmlns:w10="urn:schemas-microsoft-com:office:word" xmlns:w="http://schemas.openxmlformats.org/wordprocessingml/2006/main" xmlns:ma14="http://schemas.microsoft.com/office/mac/drawingml/2011/main"/>
+                            <ma14:wrappingTextBoxFlag xmlns:ma14="http://schemas.microsoft.com/office/mac/drawingml/2011/main" xmlns:w="http://schemas.openxmlformats.org/wordprocessingml/2006/main" xmlns:w10="urn:schemas-microsoft-com:office:word" xmlns:v="urn:schemas-microsoft-com:vml" xmlns:o="urn:schemas-microsoft-com:office:office" xmlns:mv="urn:schemas-microsoft-com:mac:vml" xmlns:mo="http://schemas.microsoft.com/office/mac/office/2008/main" xmlns=""/>
                           </a:ext>
                         </a:extLst>
                       </wps:spPr>
@@ -214,6 +217,9 @@
         </mc:AlternateContent>
       </w:r>
       <w:r>
+        <w:rPr>
+          <w:noProof/>
+        </w:rPr>
         <mc:AlternateContent>
           <mc:Choice Requires="wps">
             <w:drawing>
@@ -251,10 +257,10 @@
                         <a:effectLst/>
                         <a:extLst>
                           <a:ext uri="{FAA26D3D-D897-4be2-8F04-BA451C77F1D7}">
-                            <ma14:placeholderFlag xmlns="" xmlns:mo="http://schemas.microsoft.com/office/mac/office/2008/main" xmlns:mv="urn:schemas-microsoft-com:mac:vml" xmlns:o="urn:schemas-microsoft-com:office:office" xmlns:v="urn:schemas-microsoft-com:vml" xmlns:w10="urn:schemas-microsoft-com:office:word" xmlns:w="http://schemas.openxmlformats.org/wordprocessingml/2006/main" xmlns:ma14="http://schemas.microsoft.com/office/mac/drawingml/2011/main"/>
+                            <ma14:placeholderFlag xmlns:ma14="http://schemas.microsoft.com/office/mac/drawingml/2011/main" xmlns:w="http://schemas.openxmlformats.org/wordprocessingml/2006/main" xmlns:w10="urn:schemas-microsoft-com:office:word" xmlns:v="urn:schemas-microsoft-com:vml" xmlns:o="urn:schemas-microsoft-com:office:office" xmlns:mv="urn:schemas-microsoft-com:mac:vml" xmlns:mo="http://schemas.microsoft.com/office/mac/office/2008/main" xmlns=""/>
                           </a:ext>
                           <a:ext uri="{C572A759-6A51-4108-AA02-DFA0A04FC94B}">
-                            <ma14:wrappingTextBoxFlag xmlns="" xmlns:mo="http://schemas.microsoft.com/office/mac/office/2008/main" xmlns:mv="urn:schemas-microsoft-com:mac:vml" xmlns:o="urn:schemas-microsoft-com:office:office" xmlns:v="urn:schemas-microsoft-com:vml" xmlns:w10="urn:schemas-microsoft-com:office:word" xmlns:w="http://schemas.openxmlformats.org/wordprocessingml/2006/main" xmlns:ma14="http://schemas.microsoft.com/office/mac/drawingml/2011/main"/>
+                            <ma14:wrappingTextBoxFlag xmlns:ma14="http://schemas.microsoft.com/office/mac/drawingml/2011/main" xmlns:w="http://schemas.openxmlformats.org/wordprocessingml/2006/main" xmlns:w10="urn:schemas-microsoft-com:office:word" xmlns:v="urn:schemas-microsoft-com:vml" xmlns:o="urn:schemas-microsoft-com:office:office" xmlns:mv="urn:schemas-microsoft-com:mac:vml" xmlns:mo="http://schemas.microsoft.com/office/mac/office/2008/main" xmlns=""/>
                           </a:ext>
                         </a:extLst>
                       </wps:spPr>
@@ -390,6 +396,9 @@
         </mc:AlternateContent>
       </w:r>
       <w:r>
+        <w:rPr>
+          <w:noProof/>
+        </w:rPr>
         <mc:AlternateContent>
           <mc:Choice Requires="wps">
             <w:drawing>
@@ -503,6 +512,9 @@
         </mc:AlternateContent>
       </w:r>
       <w:r>
+        <w:rPr>
+          <w:noProof/>
+        </w:rPr>
         <mc:AlternateContent>
           <mc:Choice Requires="wps">
             <w:drawing>
@@ -975,8 +987,13 @@
     <w:sdt>
       <w:sdtPr>
         <w:rPr>
-          <w:rFonts w:ascii="Arial" w:hAnsi="Arial" w:cs="Arial"/>
+          <w:rFonts w:ascii="Arial" w:eastAsiaTheme="minorHAnsi" w:hAnsi="Arial" w:cs="Arial"/>
+          <w:b w:val="0"/>
+          <w:bCs w:val="0"/>
           <w:color w:val="ED7D31" w:themeColor="accent2"/>
+          <w:sz w:val="24"/>
+          <w:szCs w:val="24"/>
+          <w:lang w:val="en-GB"/>
         </w:rPr>
         <w:id w:val="2086717821"/>
         <w:docPartObj>
@@ -986,12 +1003,9 @@
       </w:sdtPr>
       <w:sdtEndPr>
         <w:rPr>
-          <w:rFonts w:asciiTheme="minorHAnsi" w:eastAsiaTheme="minorHAnsi" w:hAnsiTheme="minorHAnsi" w:cstheme="minorBidi"/>
+          <w:rFonts w:asciiTheme="minorHAnsi" w:hAnsiTheme="minorHAnsi" w:cstheme="minorBidi"/>
           <w:noProof/>
           <w:color w:val="auto"/>
-          <w:sz w:val="24"/>
-          <w:szCs w:val="24"/>
-          <w:lang w:val="en-GB"/>
         </w:rPr>
       </w:sdtEndPr>
       <w:sdtContent>
@@ -1331,12 +1345,12 @@
         <w:pStyle w:val="Heading1"/>
         <w:ind w:left="-426"/>
       </w:pPr>
-      <w:bookmarkStart w:id="3" w:name="_Toc46754893"/>
+      <w:bookmarkStart w:id="2" w:name="_Toc46754893"/>
       <w:r>
         <w:lastRenderedPageBreak/>
         <w:t>IXN Project Abstracts</w:t>
       </w:r>
-      <w:bookmarkEnd w:id="3"/>
+      <w:bookmarkEnd w:id="2"/>
       <w:r>
         <w:t xml:space="preserve"> </w:t>
       </w:r>
@@ -1531,7 +1545,7 @@
           <w:color w:val="ED7D31" w:themeColor="accent2"/>
         </w:rPr>
       </w:pPr>
-      <w:bookmarkStart w:id="4" w:name="_Toc46754894"/>
+      <w:bookmarkStart w:id="3" w:name="_Toc46754894"/>
       <w:r>
         <w:rPr>
           <w:rFonts w:ascii="Arial" w:hAnsi="Arial" w:cs="Arial"/>
@@ -1559,7 +1573,7 @@
         </w:rPr>
         <w:t>}</w:t>
       </w:r>
-      <w:bookmarkEnd w:id="4"/>
+      <w:bookmarkEnd w:id="3"/>
     </w:p>
     <w:p>
       <w:pPr>
@@ -1751,6 +1765,217 @@
           <w:rFonts w:ascii="Arial" w:hAnsi="Arial" w:cs="Arial"/>
         </w:rPr>
       </w:pPr>
+    </w:p>
+    <w:p>
+      <w:pPr>
+        <w:ind w:left="-142" w:right="-377"/>
+        <w:rPr>
+          <w:rFonts w:ascii="Arial" w:hAnsi="Arial" w:cs="Arial"/>
+        </w:rPr>
+      </w:pPr>
+    </w:p>
+    <w:p>
+      <w:pPr>
+        <w:ind w:left="-142" w:right="-377"/>
+        <w:rPr>
+          <w:rFonts w:ascii="Arial" w:hAnsi="Arial" w:cs="Arial"/>
+        </w:rPr>
+      </w:pPr>
+    </w:p>
+    <w:p>
+      <w:pPr>
+        <w:ind w:left="-142" w:right="-377"/>
+        <w:rPr>
+          <w:rFonts w:ascii="Arial" w:hAnsi="Arial" w:cs="Arial"/>
+        </w:rPr>
+      </w:pPr>
+    </w:p>
+    <w:p>
+      <w:pPr>
+        <w:ind w:left="-142" w:right="-377"/>
+        <w:rPr>
+          <w:rFonts w:ascii="Arial" w:hAnsi="Arial" w:cs="Arial"/>
+        </w:rPr>
+      </w:pPr>
+    </w:p>
+    <w:p>
+      <w:pPr>
+        <w:ind w:left="-142" w:right="-377"/>
+        <w:rPr>
+          <w:rFonts w:ascii="Arial" w:hAnsi="Arial" w:cs="Arial"/>
+        </w:rPr>
+      </w:pPr>
+    </w:p>
+    <w:p>
+      <w:pPr>
+        <w:ind w:left="-142" w:right="-377"/>
+        <w:rPr>
+          <w:rFonts w:ascii="Arial" w:hAnsi="Arial" w:cs="Arial"/>
+        </w:rPr>
+      </w:pPr>
+    </w:p>
+    <w:p>
+      <w:pPr>
+        <w:ind w:left="-142" w:right="-377"/>
+        <w:rPr>
+          <w:rFonts w:ascii="Arial" w:hAnsi="Arial" w:cs="Arial"/>
+        </w:rPr>
+      </w:pPr>
+    </w:p>
+    <w:p>
+      <w:pPr>
+        <w:ind w:left="-142" w:right="-377"/>
+        <w:rPr>
+          <w:rFonts w:ascii="Arial" w:hAnsi="Arial" w:cs="Arial"/>
+        </w:rPr>
+      </w:pPr>
+    </w:p>
+    <w:p>
+      <w:pPr>
+        <w:ind w:left="-142" w:right="-377"/>
+        <w:rPr>
+          <w:rFonts w:ascii="Arial" w:hAnsi="Arial" w:cs="Arial"/>
+        </w:rPr>
+      </w:pPr>
+    </w:p>
+    <w:p>
+      <w:pPr>
+        <w:ind w:left="-142" w:right="-377"/>
+        <w:rPr>
+          <w:rFonts w:ascii="Arial" w:hAnsi="Arial" w:cs="Arial"/>
+        </w:rPr>
+      </w:pPr>
+    </w:p>
+    <w:p>
+      <w:pPr>
+        <w:ind w:left="-142" w:right="-377"/>
+        <w:rPr>
+          <w:rFonts w:ascii="Arial" w:hAnsi="Arial" w:cs="Arial"/>
+        </w:rPr>
+      </w:pPr>
+    </w:p>
+    <w:p>
+      <w:pPr>
+        <w:ind w:left="-142" w:right="-377"/>
+        <w:rPr>
+          <w:rFonts w:ascii="Arial" w:hAnsi="Arial" w:cs="Arial"/>
+        </w:rPr>
+      </w:pPr>
+    </w:p>
+    <w:p>
+      <w:pPr>
+        <w:ind w:left="-142" w:right="-377"/>
+        <w:rPr>
+          <w:rFonts w:ascii="Arial" w:hAnsi="Arial" w:cs="Arial"/>
+        </w:rPr>
+      </w:pPr>
+    </w:p>
+    <w:p>
+      <w:pPr>
+        <w:ind w:left="-142" w:right="-377"/>
+        <w:rPr>
+          <w:rFonts w:ascii="Arial" w:hAnsi="Arial" w:cs="Arial"/>
+        </w:rPr>
+      </w:pPr>
+    </w:p>
+    <w:p>
+      <w:pPr>
+        <w:ind w:left="-142" w:right="-377"/>
+        <w:rPr>
+          <w:rFonts w:ascii="Arial" w:hAnsi="Arial" w:cs="Arial"/>
+        </w:rPr>
+      </w:pPr>
+    </w:p>
+    <w:p>
+      <w:pPr>
+        <w:rPr>
+          <w:rFonts w:ascii="Arial" w:hAnsi="Arial" w:cs="Arial"/>
+        </w:rPr>
+      </w:pPr>
+      <w:r>
+        <w:rPr>
+          <w:rFonts w:ascii="Arial" w:hAnsi="Arial" w:cs="Arial"/>
+        </w:rPr>
+        <w:br w:type="page"/>
+      </w:r>
+    </w:p>
+    <w:p>
+      <w:r>
+        <w:rPr>
+          <w:sz w:val="28"/>
+          <w:szCs w:val="28"/>
+        </w:rPr>
+        <w:lastRenderedPageBreak/>
+        <w:t>{</w:t>
+      </w:r>
+      <w:r>
+        <w:rPr>
+          <w:sz w:val="28"/>
+          <w:szCs w:val="28"/>
+        </w:rPr>
+        <w:t>#</w:t>
+      </w:r>
+      <w:r>
+        <w:rPr>
+          <w:sz w:val="28"/>
+          <w:szCs w:val="28"/>
+        </w:rPr>
+        <w:t>images</w:t>
+      </w:r>
+      <w:r>
+        <w:rPr>
+          <w:sz w:val="28"/>
+          <w:szCs w:val="28"/>
+        </w:rPr>
+        <w:t>}</w:t>
+      </w:r>
+    </w:p>
+    <w:p>
+      <w:pPr>
+        <w:rPr>
+          <w:sz w:val="28"/>
+          <w:szCs w:val="28"/>
+        </w:rPr>
+      </w:pPr>
+      <w:bookmarkStart w:id="4" w:name="__UnoMark__16_21084752771"/>
+      <w:bookmarkStart w:id="5" w:name="__UnoMark__18_21084752771"/>
+      <w:bookmarkEnd w:id="4"/>
+      <w:bookmarkEnd w:id="5"/>
+      <w:r>
+        <w:rPr>
+          <w:color w:val="00000A"/>
+        </w:rPr>
+        <w:t>{</w:t>
+      </w:r>
+      <w:r>
+        <w:rPr>
+          <w:color w:val="00000A"/>
+          <w:lang w:val="en"/>
+        </w:rPr>
+        <w:t>%image</w:t>
+      </w:r>
+      <w:r>
+        <w:rPr>
+          <w:color w:val="00000A"/>
+        </w:rPr>
+        <w:t>}</w:t>
+      </w:r>
+    </w:p>
+    <w:p>
+      <w:r>
+        <w:rPr>
+          <w:sz w:val="28"/>
+          <w:szCs w:val="28"/>
+        </w:rPr>
+        <w:t>{/</w:t>
+      </w:r>
+      <w:r>
+        <w:rPr>
+          <w:sz w:val="28"/>
+          <w:szCs w:val="28"/>
+        </w:rPr>
+        <w:t>images}</w:t>
+      </w:r>
     </w:p>
     <w:p>
       <w:pPr>

</xml_diff>